<commit_message>
Update gitbook 2025-06-04 20:36:49
</commit_message>
<xml_diff>
--- a/FirstWeekChecklist.docx
+++ b/FirstWeekChecklist.docx
@@ -156,29 +156,6 @@
           <w:szCs w:val="28"/>
         </w:rPr>
         <w:t xml:space="preserve"> from the Fun Things page</w:t>
-      </w:r>
-    </w:p>
-    <w:p>
-      <w:pPr>
-        <w:pStyle w:val="ListParagraph"/>
-        <w:numPr>
-          <w:ilvl w:val="0"/>
-          <w:numId w:val="1"/>
-        </w:numPr>
-        <w:spacing w:line="640" w:lineRule="exact"/>
-        <w:rPr>
-          <w:rFonts w:ascii="Inter" w:hAnsi="Inter"/>
-          <w:sz w:val="28"/>
-          <w:szCs w:val="28"/>
-        </w:rPr>
-      </w:pPr>
-      <w:r>
-        <w:rPr>
-          <w:rFonts w:ascii="Inter" w:hAnsi="Inter"/>
-          <w:sz w:val="28"/>
-          <w:szCs w:val="28"/>
-        </w:rPr>
-        <w:t>Add a song to the team playlist</w:t>
       </w:r>
     </w:p>
     <w:p>

</xml_diff>